<commit_message>
Penambahan tempat dan maksud
</commit_message>
<xml_diff>
--- a/COVER MAKALAH STATISTIKA.docx
+++ b/COVER MAKALAH STATISTIKA.docx
@@ -30,20 +30,70 @@
         <w:jc w:val="center"/>
         <w:rPr>
           <w:rFonts w:ascii="Times New Roman" w:eastAsia="Times New Roman" w:hAnsi="Times New Roman" w:cs="Times New Roman"/>
-          <w:sz w:val="24"/>
-          <w:szCs w:val="24"/>
-        </w:rPr>
-      </w:pPr>
-      <w:r>
-        <w:rPr>
-          <w:rFonts w:ascii="Times New Roman" w:eastAsia="Times New Roman" w:hAnsi="Times New Roman" w:cs="Times New Roman"/>
           <w:b/>
           <w:bCs/>
           <w:color w:val="000000"/>
           <w:sz w:val="36"/>
           <w:szCs w:val="36"/>
         </w:rPr>
+      </w:pPr>
+      <w:r>
+        <w:rPr>
+          <w:rFonts w:ascii="Times New Roman" w:eastAsia="Times New Roman" w:hAnsi="Times New Roman" w:cs="Times New Roman"/>
+          <w:b/>
+          <w:bCs/>
+          <w:color w:val="000000"/>
+          <w:sz w:val="36"/>
+          <w:szCs w:val="36"/>
+        </w:rPr>
         <w:t>UKURAN PENYEBARAN DATA</w:t>
+      </w:r>
+    </w:p>
+    <w:p>
+      <w:pPr>
+        <w:spacing w:before="240" w:after="0" w:line="240" w:lineRule="auto"/>
+        <w:jc w:val="center"/>
+        <w:rPr>
+          <w:rFonts w:ascii="Times New Roman" w:eastAsia="Times New Roman" w:hAnsi="Times New Roman" w:cs="Times New Roman"/>
+          <w:b/>
+          <w:bCs/>
+          <w:color w:val="000000"/>
+          <w:sz w:val="36"/>
+          <w:szCs w:val="36"/>
+        </w:rPr>
+      </w:pPr>
+      <w:r>
+        <w:rPr>
+          <w:rFonts w:ascii="Times New Roman" w:eastAsia="Times New Roman" w:hAnsi="Times New Roman" w:cs="Times New Roman"/>
+          <w:b/>
+          <w:bCs/>
+          <w:color w:val="000000"/>
+          <w:sz w:val="36"/>
+          <w:szCs w:val="36"/>
+        </w:rPr>
+        <w:t>NILAI AGAMA KELAS 12</w:t>
+      </w:r>
+    </w:p>
+    <w:p>
+      <w:pPr>
+        <w:spacing w:before="240" w:after="0" w:line="240" w:lineRule="auto"/>
+        <w:jc w:val="center"/>
+        <w:rPr>
+          <w:rFonts w:ascii="Times New Roman" w:eastAsia="Times New Roman" w:hAnsi="Times New Roman" w:cs="Times New Roman"/>
+          <w:sz w:val="24"/>
+          <w:szCs w:val="24"/>
+        </w:rPr>
+      </w:pPr>
+      <w:r>
+        <w:rPr>
+          <w:rFonts w:ascii="Times New Roman" w:eastAsia="Times New Roman" w:hAnsi="Times New Roman" w:cs="Times New Roman"/>
+          <w:b/>
+          <w:bCs/>
+          <w:color w:val="000000"/>
+          <w:sz w:val="36"/>
+          <w:szCs w:val="36"/>
+        </w:rPr>
+        <w:t>SMK ASSALAM DEPOK</w:t>
       </w:r>
     </w:p>
     <w:p>
@@ -249,26 +299,8 @@
           <w:szCs w:val="24"/>
         </w:rPr>
       </w:pPr>
-    </w:p>
-    <w:p>
-      <w:pPr>
-        <w:spacing w:after="240" w:line="240" w:lineRule="auto"/>
-        <w:rPr>
-          <w:rFonts w:ascii="Times New Roman" w:eastAsia="Times New Roman" w:hAnsi="Times New Roman" w:cs="Times New Roman"/>
-          <w:sz w:val="24"/>
-          <w:szCs w:val="24"/>
-        </w:rPr>
-      </w:pPr>
-    </w:p>
-    <w:p>
-      <w:pPr>
-        <w:spacing w:after="240" w:line="240" w:lineRule="auto"/>
-        <w:rPr>
-          <w:rFonts w:ascii="Times New Roman" w:eastAsia="Times New Roman" w:hAnsi="Times New Roman" w:cs="Times New Roman"/>
-          <w:sz w:val="24"/>
-          <w:szCs w:val="24"/>
-        </w:rPr>
-      </w:pPr>
+      <w:bookmarkStart w:id="0" w:name="_GoBack"/>
+      <w:bookmarkEnd w:id="0"/>
     </w:p>
     <w:p>
       <w:pPr>
@@ -500,16 +532,6 @@
         </w:rPr>
         <w:t>12180118</w:t>
       </w:r>
-    </w:p>
-    <w:p>
-      <w:pPr>
-        <w:spacing w:after="240" w:line="240" w:lineRule="auto"/>
-        <w:rPr>
-          <w:rFonts w:ascii="Times New Roman" w:eastAsia="Times New Roman" w:hAnsi="Times New Roman" w:cs="Times New Roman"/>
-          <w:sz w:val="24"/>
-          <w:szCs w:val="24"/>
-        </w:rPr>
-      </w:pPr>
     </w:p>
     <w:p>
       <w:pPr>
@@ -544,21 +566,7 @@
           <w:szCs w:val="28"/>
           <w:u w:val="single"/>
         </w:rPr>
-        <w:t>STMIK NUSA M</w:t>
-      </w:r>
-      <w:bookmarkStart w:id="0" w:name="_GoBack"/>
-      <w:bookmarkEnd w:id="0"/>
-      <w:r>
-        <w:rPr>
-          <w:rFonts w:ascii="Times New Roman" w:eastAsia="Times New Roman" w:hAnsi="Times New Roman" w:cs="Times New Roman"/>
-          <w:b/>
-          <w:bCs/>
-          <w:color w:val="000000"/>
-          <w:sz w:val="28"/>
-          <w:szCs w:val="28"/>
-          <w:u w:val="single"/>
-        </w:rPr>
-        <w:t>ANDIRI</w:t>
+        <w:t>STMIK NUSA MANDIRI</w:t>
       </w:r>
       <w:r>
         <w:rPr>

</xml_diff>

<commit_message>
Bismillah Perbaikan Laporan Semua BAB, Merapihkan paragraf, fix kata/kalimat yang typo
</commit_message>
<xml_diff>
--- a/COVER MAKALAH STATISTIKA.docx
+++ b/COVER MAKALAH STATISTIKA.docx
@@ -80,24 +80,38 @@
         <w:jc w:val="center"/>
         <w:rPr>
           <w:rFonts w:ascii="Times New Roman" w:eastAsia="Times New Roman" w:hAnsi="Times New Roman" w:cs="Times New Roman"/>
-          <w:sz w:val="24"/>
-          <w:szCs w:val="24"/>
-        </w:rPr>
-      </w:pPr>
-      <w:r>
-        <w:rPr>
-          <w:rFonts w:ascii="Times New Roman" w:eastAsia="Times New Roman" w:hAnsi="Times New Roman" w:cs="Times New Roman"/>
           <w:b/>
           <w:bCs/>
           <w:color w:val="000000"/>
           <w:sz w:val="36"/>
           <w:szCs w:val="36"/>
         </w:rPr>
+      </w:pPr>
+      <w:r>
+        <w:rPr>
+          <w:rFonts w:ascii="Times New Roman" w:eastAsia="Times New Roman" w:hAnsi="Times New Roman" w:cs="Times New Roman"/>
+          <w:b/>
+          <w:bCs/>
+          <w:color w:val="000000"/>
+          <w:sz w:val="36"/>
+          <w:szCs w:val="36"/>
+        </w:rPr>
         <w:t>SMK ASSALAM DEPOK</w:t>
       </w:r>
     </w:p>
     <w:p>
       <w:pPr>
+        <w:spacing w:before="240" w:after="0" w:line="240" w:lineRule="auto"/>
+        <w:jc w:val="center"/>
+        <w:rPr>
+          <w:rFonts w:ascii="Times New Roman" w:eastAsia="Times New Roman" w:hAnsi="Times New Roman" w:cs="Times New Roman"/>
+          <w:sz w:val="24"/>
+          <w:szCs w:val="24"/>
+        </w:rPr>
+      </w:pPr>
+    </w:p>
+    <w:p>
+      <w:pPr>
         <w:spacing w:before="240" w:after="240" w:line="240" w:lineRule="auto"/>
         <w:rPr>
           <w:rFonts w:ascii="Times New Roman" w:eastAsia="Times New Roman" w:hAnsi="Times New Roman" w:cs="Times New Roman"/>
@@ -108,68 +122,17 @@
       <w:r>
         <w:rPr>
           <w:rFonts w:ascii="Times New Roman" w:eastAsia="Times New Roman" w:hAnsi="Times New Roman" w:cs="Times New Roman"/>
-          <w:color w:val="000000"/>
-        </w:rPr>
-        <w:t> </w:t>
-      </w:r>
-    </w:p>
-    <w:p>
-      <w:pPr>
-        <w:spacing w:before="240" w:after="240" w:line="240" w:lineRule="auto"/>
-        <w:rPr>
-          <w:rFonts w:ascii="Times New Roman" w:eastAsia="Times New Roman" w:hAnsi="Times New Roman" w:cs="Times New Roman"/>
-          <w:sz w:val="24"/>
-          <w:szCs w:val="24"/>
-        </w:rPr>
-      </w:pPr>
-      <w:r>
-        <w:rPr>
-          <w:rFonts w:ascii="Times New Roman" w:eastAsia="Times New Roman" w:hAnsi="Times New Roman" w:cs="Times New Roman"/>
-          <w:color w:val="000000"/>
-        </w:rPr>
-        <w:t> </w:t>
-      </w:r>
-    </w:p>
-    <w:p>
-      <w:pPr>
-        <w:spacing w:before="240" w:after="240" w:line="240" w:lineRule="auto"/>
-        <w:rPr>
-          <w:rFonts w:ascii="Times New Roman" w:eastAsia="Times New Roman" w:hAnsi="Times New Roman" w:cs="Times New Roman"/>
-          <w:sz w:val="24"/>
-          <w:szCs w:val="24"/>
-        </w:rPr>
-      </w:pPr>
-      <w:r>
-        <w:rPr>
-          <w:rFonts w:ascii="Times New Roman" w:eastAsia="Times New Roman" w:hAnsi="Times New Roman" w:cs="Times New Roman"/>
-          <w:color w:val="000000"/>
-        </w:rPr>
-        <w:t> </w:t>
-      </w:r>
-    </w:p>
-    <w:p>
-      <w:pPr>
-        <w:spacing w:before="240" w:after="240" w:line="240" w:lineRule="auto"/>
-        <w:rPr>
-          <w:rFonts w:ascii="Times New Roman" w:eastAsia="Times New Roman" w:hAnsi="Times New Roman" w:cs="Times New Roman"/>
-          <w:sz w:val="24"/>
-          <w:szCs w:val="24"/>
-        </w:rPr>
-      </w:pPr>
-      <w:r>
-        <w:rPr>
-          <w:rFonts w:ascii="Times New Roman" w:eastAsia="Times New Roman" w:hAnsi="Times New Roman" w:cs="Times New Roman"/>
           <w:noProof/>
           <w:color w:val="000000"/>
         </w:rPr>
         <w:drawing>
-          <wp:anchor distT="0" distB="0" distL="114300" distR="114300" simplePos="0" relativeHeight="251659264" behindDoc="0" locked="0" layoutInCell="1" allowOverlap="1" wp14:anchorId="2F63982D" wp14:editId="1AD1BFC8">
+          <wp:anchor distT="0" distB="0" distL="114300" distR="114300" simplePos="0" relativeHeight="251659264" behindDoc="0" locked="0" layoutInCell="1" allowOverlap="1" wp14:anchorId="2F63982D" wp14:editId="31E1FB32">
             <wp:simplePos x="0" y="0"/>
             <wp:positionH relativeFrom="margin">
-              <wp:align>center</wp:align>
+              <wp:posOffset>1179830</wp:posOffset>
             </wp:positionH>
             <wp:positionV relativeFrom="margin">
-              <wp:posOffset>1777365</wp:posOffset>
+              <wp:posOffset>2167890</wp:posOffset>
             </wp:positionV>
             <wp:extent cx="3371850" cy="1651000"/>
             <wp:effectExtent l="0" t="0" r="0" b="6350"/>
@@ -237,6 +200,57 @@
     </w:p>
     <w:p>
       <w:pPr>
+        <w:spacing w:before="240" w:after="240" w:line="240" w:lineRule="auto"/>
+        <w:rPr>
+          <w:rFonts w:ascii="Times New Roman" w:eastAsia="Times New Roman" w:hAnsi="Times New Roman" w:cs="Times New Roman"/>
+          <w:sz w:val="24"/>
+          <w:szCs w:val="24"/>
+        </w:rPr>
+      </w:pPr>
+      <w:r>
+        <w:rPr>
+          <w:rFonts w:ascii="Times New Roman" w:eastAsia="Times New Roman" w:hAnsi="Times New Roman" w:cs="Times New Roman"/>
+          <w:color w:val="000000"/>
+        </w:rPr>
+        <w:t> </w:t>
+      </w:r>
+    </w:p>
+    <w:p>
+      <w:pPr>
+        <w:spacing w:before="240" w:after="240" w:line="240" w:lineRule="auto"/>
+        <w:rPr>
+          <w:rFonts w:ascii="Times New Roman" w:eastAsia="Times New Roman" w:hAnsi="Times New Roman" w:cs="Times New Roman"/>
+          <w:sz w:val="24"/>
+          <w:szCs w:val="24"/>
+        </w:rPr>
+      </w:pPr>
+      <w:r>
+        <w:rPr>
+          <w:rFonts w:ascii="Times New Roman" w:eastAsia="Times New Roman" w:hAnsi="Times New Roman" w:cs="Times New Roman"/>
+          <w:color w:val="000000"/>
+        </w:rPr>
+        <w:t> </w:t>
+      </w:r>
+    </w:p>
+    <w:p>
+      <w:pPr>
+        <w:spacing w:before="240" w:after="240" w:line="240" w:lineRule="auto"/>
+        <w:rPr>
+          <w:rFonts w:ascii="Times New Roman" w:eastAsia="Times New Roman" w:hAnsi="Times New Roman" w:cs="Times New Roman"/>
+          <w:sz w:val="24"/>
+          <w:szCs w:val="24"/>
+        </w:rPr>
+      </w:pPr>
+      <w:r>
+        <w:rPr>
+          <w:rFonts w:ascii="Times New Roman" w:eastAsia="Times New Roman" w:hAnsi="Times New Roman" w:cs="Times New Roman"/>
+          <w:color w:val="000000"/>
+        </w:rPr>
+        <w:t> </w:t>
+      </w:r>
+    </w:p>
+    <w:p>
+      <w:pPr>
         <w:spacing w:after="0" w:line="240" w:lineRule="auto"/>
         <w:rPr>
           <w:rFonts w:ascii="Times New Roman" w:eastAsia="Times New Roman" w:hAnsi="Times New Roman" w:cs="Times New Roman"/>
@@ -278,17 +292,6 @@
         </w:rPr>
         <w:t> </w:t>
       </w:r>
-    </w:p>
-    <w:p>
-      <w:pPr>
-        <w:spacing w:before="240" w:after="240" w:line="240" w:lineRule="auto"/>
-        <w:jc w:val="center"/>
-        <w:rPr>
-          <w:rFonts w:ascii="Times New Roman" w:eastAsia="Times New Roman" w:hAnsi="Times New Roman" w:cs="Times New Roman"/>
-          <w:sz w:val="24"/>
-          <w:szCs w:val="24"/>
-        </w:rPr>
-      </w:pPr>
     </w:p>
     <w:p>
       <w:pPr>

</xml_diff>